<commit_message>
update chapter3 by athmani
</commit_message>
<xml_diff>
--- a/Memoire/Chapter-03-Dataset.docx
+++ b/Memoire/Chapter-03-Dataset.docx
@@ -2498,17 +2498,16 @@
           <w:szCs w:val="24"/>
           <w:lang w:val="en-US" w:bidi="ar-DZ"/>
         </w:rPr>
-        <w:t xml:space="preserve">After we added the generated SQL statements to the Dataset, we finally came up with a partitioned version that </w:t>
-      </w:r>
-      <w:proofErr w:type="gramStart"/>
-      <w:r>
-        <w:rPr>
-          <w:rFonts w:cstheme="minorHAnsi"/>
-          <w:sz w:val="24"/>
-          <w:szCs w:val="24"/>
-          <w:lang w:val="en-US" w:bidi="ar-DZ"/>
-        </w:rPr>
-        <w:t xml:space="preserve">has  </w:t>
+        <w:t xml:space="preserve">After we added the generated SQL statements to the Dataset, we finally came up with </w:t>
+      </w:r>
+      <w:r>
+        <w:rPr>
+          <w:rFonts w:cstheme="minorHAnsi"/>
+          <w:sz w:val="24"/>
+          <w:szCs w:val="24"/>
+          <w:lang w:val="en-US" w:bidi="ar-DZ"/>
+        </w:rPr>
+        <w:t xml:space="preserve">a partitioned version that has </w:t>
       </w:r>
       <w:r>
         <w:rPr>
@@ -2521,7 +2520,6 @@
         </w:rPr>
         <w:t>16307</w:t>
       </w:r>
-      <w:proofErr w:type="gramEnd"/>
       <w:r>
         <w:rPr>
           <w:rFonts w:cstheme="minorHAnsi"/>
@@ -3035,7 +3033,16 @@
           <w:szCs w:val="24"/>
           <w:lang w:val="en-US"/>
         </w:rPr>
-        <w:t xml:space="preserve">sufficient diversity in both categories, </w:t>
+        <w:t>sufficien</w:t>
+      </w:r>
+      <w:r>
+        <w:rPr>
+          <w:rFonts w:cstheme="minorHAnsi"/>
+          <w:sz w:val="24"/>
+          <w:szCs w:val="24"/>
+          <w:lang w:val="en-US"/>
+        </w:rPr>
+        <w:t xml:space="preserve">t diversity in both categories </w:t>
       </w:r>
       <w:r>
         <w:rPr>
@@ -3166,6 +3173,8 @@
           <w:lang w:val="en-US"/>
         </w:rPr>
       </w:pPr>
+      <w:bookmarkStart w:id="0" w:name="_GoBack"/>
+      <w:bookmarkEnd w:id="0"/>
     </w:p>
     <w:p>
       <w:pPr>
@@ -3196,8 +3205,6 @@
           </w:rPr>
           <w:t>https://www.kaggle.com/datasets/syedsaqlainhussain/sql-injection-dataset</w:t>
         </w:r>
-        <w:bookmarkStart w:id="0" w:name="_GoBack"/>
-        <w:bookmarkEnd w:id="0"/>
       </w:hyperlink>
     </w:p>
     <w:p>
@@ -3802,6 +3809,7 @@
   <w:style w:type="character" w:default="1" w:styleId="Policepardfaut">
     <w:name w:val="Default Paragraph Font"/>
     <w:uiPriority w:val="1"/>
+    <w:semiHidden/>
     <w:unhideWhenUsed/>
   </w:style>
   <w:style w:type="table" w:default="1" w:styleId="TableauNormal">

</xml_diff>